<commit_message>
added in/pre/post-order  printring tree
</commit_message>
<xml_diff>
--- a/docs/Бинарные деревья отчет.docx
+++ b/docs/Бинарные деревья отчет.docx
@@ -668,12 +668,16 @@
             <w:jc w:val="center"/>
             <w:rPr>
               <w:rFonts w:ascii="Times New Roman" w:hAnsi="Times New Roman" w:cs="Times New Roman"/>
+              <w:b/>
+              <w:bCs/>
               <w:color w:val="auto"/>
             </w:rPr>
           </w:pPr>
           <w:r>
             <w:rPr>
               <w:rFonts w:ascii="Times New Roman" w:hAnsi="Times New Roman" w:cs="Times New Roman"/>
+              <w:b/>
+              <w:bCs/>
               <w:color w:val="auto"/>
             </w:rPr>
             <w:t>Оглавление</w:t>
@@ -687,6 +691,8 @@
             </w:tabs>
             <w:rPr>
               <w:rFonts w:asciiTheme="minorHAnsi" w:eastAsiaTheme="minorEastAsia" w:hAnsiTheme="minorHAnsi" w:cstheme="minorBidi"/>
+              <w:b/>
+              <w:bCs/>
               <w:noProof/>
               <w:color w:val="auto"/>
               <w:sz w:val="22"/>
@@ -695,24 +701,40 @@
             </w:rPr>
           </w:pPr>
           <w:r>
+            <w:rPr>
+              <w:b/>
+              <w:bCs/>
+            </w:rPr>
             <w:fldChar w:fldCharType="begin"/>
           </w:r>
           <w:r>
+            <w:rPr>
+              <w:b/>
+              <w:bCs/>
+            </w:rPr>
             <w:instrText xml:space="preserve"> TOC \o "1-3" \h \z \u </w:instrText>
           </w:r>
           <w:r>
+            <w:rPr>
+              <w:b/>
+              <w:bCs/>
+            </w:rPr>
             <w:fldChar w:fldCharType="separate"/>
           </w:r>
-          <w:hyperlink w:anchor="_Toc150764750" w:history="1">
+          <w:hyperlink w:anchor="_Toc151887244" w:history="1">
             <w:r>
               <w:rPr>
                 <w:rStyle w:val="a8"/>
+                <w:b/>
+                <w:bCs/>
                 <w:noProof/>
               </w:rPr>
               <w:t>Задание</w:t>
             </w:r>
             <w:r>
               <w:rPr>
+                <w:b/>
+                <w:bCs/>
                 <w:noProof/>
                 <w:webHidden/>
               </w:rPr>
@@ -720,6 +742,8 @@
             </w:r>
             <w:r>
               <w:rPr>
+                <w:b/>
+                <w:bCs/>
                 <w:noProof/>
                 <w:webHidden/>
               </w:rPr>
@@ -727,19 +751,25 @@
             </w:r>
             <w:r>
               <w:rPr>
+                <w:b/>
+                <w:bCs/>
                 <w:noProof/>
                 <w:webHidden/>
               </w:rPr>
-              <w:instrText xml:space="preserve"> PAGEREF _Toc150764750 \h </w:instrText>
+              <w:instrText xml:space="preserve"> PAGEREF _Toc151887244 \h </w:instrText>
             </w:r>
             <w:r>
               <w:rPr>
+                <w:b/>
+                <w:bCs/>
                 <w:noProof/>
                 <w:webHidden/>
               </w:rPr>
             </w:r>
             <w:r>
               <w:rPr>
+                <w:b/>
+                <w:bCs/>
                 <w:noProof/>
                 <w:webHidden/>
               </w:rPr>
@@ -747,6 +777,8 @@
             </w:r>
             <w:r>
               <w:rPr>
+                <w:b/>
+                <w:bCs/>
                 <w:noProof/>
                 <w:webHidden/>
               </w:rPr>
@@ -754,6 +786,8 @@
             </w:r>
             <w:r>
               <w:rPr>
+                <w:b/>
+                <w:bCs/>
                 <w:noProof/>
                 <w:webHidden/>
               </w:rPr>
@@ -769,6 +803,8 @@
             </w:tabs>
             <w:rPr>
               <w:rFonts w:asciiTheme="minorHAnsi" w:eastAsiaTheme="minorEastAsia" w:hAnsiTheme="minorHAnsi" w:cstheme="minorBidi"/>
+              <w:b/>
+              <w:bCs/>
               <w:noProof/>
               <w:color w:val="auto"/>
               <w:sz w:val="22"/>
@@ -776,79 +812,7 @@
               <w:lang w:val="en-US" w:eastAsia="en-US"/>
             </w:rPr>
           </w:pPr>
-          <w:hyperlink w:anchor="_Toc150764751" w:history="1">
-            <w:r>
-              <w:rPr>
-                <w:rStyle w:val="a8"/>
-                <w:noProof/>
-              </w:rPr>
-              <w:t>Структурные схемы алгоритмов</w:t>
-            </w:r>
-            <w:r>
-              <w:rPr>
-                <w:noProof/>
-                <w:webHidden/>
-              </w:rPr>
-              <w:tab/>
-            </w:r>
-            <w:r>
-              <w:rPr>
-                <w:noProof/>
-                <w:webHidden/>
-              </w:rPr>
-              <w:fldChar w:fldCharType="begin"/>
-            </w:r>
-            <w:r>
-              <w:rPr>
-                <w:noProof/>
-                <w:webHidden/>
-              </w:rPr>
-              <w:instrText xml:space="preserve"> PAGEREF _Toc150764751 \h </w:instrText>
-            </w:r>
-            <w:r>
-              <w:rPr>
-                <w:noProof/>
-                <w:webHidden/>
-              </w:rPr>
-            </w:r>
-            <w:r>
-              <w:rPr>
-                <w:noProof/>
-                <w:webHidden/>
-              </w:rPr>
-              <w:fldChar w:fldCharType="separate"/>
-            </w:r>
-            <w:r>
-              <w:rPr>
-                <w:noProof/>
-                <w:webHidden/>
-              </w:rPr>
-              <w:t>4</w:t>
-            </w:r>
-            <w:r>
-              <w:rPr>
-                <w:noProof/>
-                <w:webHidden/>
-              </w:rPr>
-              <w:fldChar w:fldCharType="end"/>
-            </w:r>
-          </w:hyperlink>
-        </w:p>
-        <w:p>
-          <w:pPr>
-            <w:pStyle w:val="21"/>
-            <w:tabs>
-              <w:tab w:val="right" w:leader="dot" w:pos="9345"/>
-            </w:tabs>
-            <w:rPr>
-              <w:rFonts w:asciiTheme="minorHAnsi" w:eastAsiaTheme="minorEastAsia" w:hAnsiTheme="minorHAnsi" w:cstheme="minorBidi"/>
-              <w:noProof/>
-              <w:sz w:val="22"/>
-              <w:szCs w:val="22"/>
-              <w:lang w:val="en-US" w:eastAsia="en-US"/>
-            </w:rPr>
-          </w:pPr>
-          <w:hyperlink w:anchor="_Toc150764752" w:history="1">
+          <w:hyperlink w:anchor="_Toc151887245" w:history="1">
             <w:r>
               <w:rPr>
                 <w:rStyle w:val="a8"/>
@@ -856,81 +820,7 @@
                 <w:bCs/>
                 <w:noProof/>
               </w:rPr>
-              <w:t>Main</w:t>
-            </w:r>
-            <w:r>
-              <w:rPr>
-                <w:noProof/>
-                <w:webHidden/>
-              </w:rPr>
-              <w:tab/>
-            </w:r>
-            <w:r>
-              <w:rPr>
-                <w:noProof/>
-                <w:webHidden/>
-              </w:rPr>
-              <w:fldChar w:fldCharType="begin"/>
-            </w:r>
-            <w:r>
-              <w:rPr>
-                <w:noProof/>
-                <w:webHidden/>
-              </w:rPr>
-              <w:instrText xml:space="preserve"> PAGEREF _Toc150764752 \h </w:instrText>
-            </w:r>
-            <w:r>
-              <w:rPr>
-                <w:noProof/>
-                <w:webHidden/>
-              </w:rPr>
-            </w:r>
-            <w:r>
-              <w:rPr>
-                <w:noProof/>
-                <w:webHidden/>
-              </w:rPr>
-              <w:fldChar w:fldCharType="separate"/>
-            </w:r>
-            <w:r>
-              <w:rPr>
-                <w:noProof/>
-                <w:webHidden/>
-              </w:rPr>
-              <w:t>4</w:t>
-            </w:r>
-            <w:r>
-              <w:rPr>
-                <w:noProof/>
-                <w:webHidden/>
-              </w:rPr>
-              <w:fldChar w:fldCharType="end"/>
-            </w:r>
-          </w:hyperlink>
-        </w:p>
-        <w:p>
-          <w:pPr>
-            <w:pStyle w:val="21"/>
-            <w:tabs>
-              <w:tab w:val="right" w:leader="dot" w:pos="9345"/>
-            </w:tabs>
-            <w:rPr>
-              <w:rFonts w:asciiTheme="minorHAnsi" w:eastAsiaTheme="minorEastAsia" w:hAnsiTheme="minorHAnsi" w:cstheme="minorBidi"/>
-              <w:noProof/>
-              <w:sz w:val="22"/>
-              <w:szCs w:val="22"/>
-              <w:lang w:val="en-US" w:eastAsia="en-US"/>
-            </w:rPr>
-          </w:pPr>
-          <w:hyperlink w:anchor="_Toc150764753" w:history="1">
-            <w:r>
-              <w:rPr>
-                <w:rStyle w:val="a8"/>
-                <w:b/>
-                <w:bCs/>
-                <w:noProof/>
-              </w:rPr>
-              <w:t>M</w:t>
+              <w:t>Код</w:t>
             </w:r>
             <w:r>
               <w:rPr>
@@ -940,10 +830,21 @@
                 <w:noProof/>
                 <w:lang w:val="en-US"/>
               </w:rPr>
-              <w:t>enu</w:t>
+              <w:t xml:space="preserve"> </w:t>
             </w:r>
             <w:r>
               <w:rPr>
+                <w:rStyle w:val="a8"/>
+                <w:b/>
+                <w:bCs/>
+                <w:noProof/>
+              </w:rPr>
+              <w:t>программы</w:t>
+            </w:r>
+            <w:r>
+              <w:rPr>
+                <w:b/>
+                <w:bCs/>
                 <w:noProof/>
                 <w:webHidden/>
               </w:rPr>
@@ -951,6 +852,8 @@
             </w:r>
             <w:r>
               <w:rPr>
+                <w:b/>
+                <w:bCs/>
                 <w:noProof/>
                 <w:webHidden/>
               </w:rPr>
@@ -958,19 +861,25 @@
             </w:r>
             <w:r>
               <w:rPr>
+                <w:b/>
+                <w:bCs/>
                 <w:noProof/>
                 <w:webHidden/>
               </w:rPr>
-              <w:instrText xml:space="preserve"> PAGEREF _Toc150764753 \h </w:instrText>
+              <w:instrText xml:space="preserve"> PAGEREF _Toc151887245 \h </w:instrText>
             </w:r>
             <w:r>
               <w:rPr>
+                <w:b/>
+                <w:bCs/>
                 <w:noProof/>
                 <w:webHidden/>
               </w:rPr>
             </w:r>
             <w:r>
               <w:rPr>
+                <w:b/>
+                <w:bCs/>
                 <w:noProof/>
                 <w:webHidden/>
               </w:rPr>
@@ -978,463 +887,17 @@
             </w:r>
             <w:r>
               <w:rPr>
+                <w:b/>
+                <w:bCs/>
                 <w:noProof/>
                 <w:webHidden/>
               </w:rPr>
-              <w:t>5</w:t>
+              <w:t>4</w:t>
             </w:r>
             <w:r>
               <w:rPr>
-                <w:noProof/>
-                <w:webHidden/>
-              </w:rPr>
-              <w:fldChar w:fldCharType="end"/>
-            </w:r>
-          </w:hyperlink>
-        </w:p>
-        <w:p>
-          <w:pPr>
-            <w:pStyle w:val="21"/>
-            <w:tabs>
-              <w:tab w:val="right" w:leader="dot" w:pos="9345"/>
-            </w:tabs>
-            <w:rPr>
-              <w:rFonts w:asciiTheme="minorHAnsi" w:eastAsiaTheme="minorEastAsia" w:hAnsiTheme="minorHAnsi" w:cstheme="minorBidi"/>
-              <w:noProof/>
-              <w:sz w:val="22"/>
-              <w:szCs w:val="22"/>
-              <w:lang w:val="en-US" w:eastAsia="en-US"/>
-            </w:rPr>
-          </w:pPr>
-          <w:hyperlink w:anchor="_Toc150764754" w:history="1">
-            <w:r>
-              <w:rPr>
-                <w:rStyle w:val="a8"/>
                 <w:b/>
                 <w:bCs/>
-                <w:noProof/>
-                <w:lang w:val="en-US"/>
-              </w:rPr>
-              <w:t>List</w:t>
-            </w:r>
-            <w:r>
-              <w:rPr>
-                <w:noProof/>
-                <w:webHidden/>
-              </w:rPr>
-              <w:tab/>
-            </w:r>
-            <w:r>
-              <w:rPr>
-                <w:noProof/>
-                <w:webHidden/>
-              </w:rPr>
-              <w:fldChar w:fldCharType="begin"/>
-            </w:r>
-            <w:r>
-              <w:rPr>
-                <w:noProof/>
-                <w:webHidden/>
-              </w:rPr>
-              <w:instrText xml:space="preserve"> PAGEREF _Toc150764754 \h </w:instrText>
-            </w:r>
-            <w:r>
-              <w:rPr>
-                <w:noProof/>
-                <w:webHidden/>
-              </w:rPr>
-            </w:r>
-            <w:r>
-              <w:rPr>
-                <w:noProof/>
-                <w:webHidden/>
-              </w:rPr>
-              <w:fldChar w:fldCharType="separate"/>
-            </w:r>
-            <w:r>
-              <w:rPr>
-                <w:noProof/>
-                <w:webHidden/>
-              </w:rPr>
-              <w:t>7</w:t>
-            </w:r>
-            <w:r>
-              <w:rPr>
-                <w:noProof/>
-                <w:webHidden/>
-              </w:rPr>
-              <w:fldChar w:fldCharType="end"/>
-            </w:r>
-          </w:hyperlink>
-        </w:p>
-        <w:p>
-          <w:pPr>
-            <w:pStyle w:val="21"/>
-            <w:tabs>
-              <w:tab w:val="right" w:leader="dot" w:pos="9345"/>
-            </w:tabs>
-            <w:rPr>
-              <w:rFonts w:asciiTheme="minorHAnsi" w:eastAsiaTheme="minorEastAsia" w:hAnsiTheme="minorHAnsi" w:cstheme="minorBidi"/>
-              <w:noProof/>
-              <w:sz w:val="22"/>
-              <w:szCs w:val="22"/>
-              <w:lang w:val="en-US" w:eastAsia="en-US"/>
-            </w:rPr>
-          </w:pPr>
-          <w:hyperlink w:anchor="_Toc150764755" w:history="1">
-            <w:r>
-              <w:rPr>
-                <w:rStyle w:val="a8"/>
-                <w:b/>
-                <w:bCs/>
-                <w:noProof/>
-                <w:lang w:val="en-US"/>
-              </w:rPr>
-              <w:t>Append</w:t>
-            </w:r>
-            <w:r>
-              <w:rPr>
-                <w:noProof/>
-                <w:webHidden/>
-              </w:rPr>
-              <w:tab/>
-            </w:r>
-            <w:r>
-              <w:rPr>
-                <w:noProof/>
-                <w:webHidden/>
-              </w:rPr>
-              <w:fldChar w:fldCharType="begin"/>
-            </w:r>
-            <w:r>
-              <w:rPr>
-                <w:noProof/>
-                <w:webHidden/>
-              </w:rPr>
-              <w:instrText xml:space="preserve"> PAGEREF _Toc150764755 \h </w:instrText>
-            </w:r>
-            <w:r>
-              <w:rPr>
-                <w:noProof/>
-                <w:webHidden/>
-              </w:rPr>
-            </w:r>
-            <w:r>
-              <w:rPr>
-                <w:noProof/>
-                <w:webHidden/>
-              </w:rPr>
-              <w:fldChar w:fldCharType="separate"/>
-            </w:r>
-            <w:r>
-              <w:rPr>
-                <w:noProof/>
-                <w:webHidden/>
-              </w:rPr>
-              <w:t>7</w:t>
-            </w:r>
-            <w:r>
-              <w:rPr>
-                <w:noProof/>
-                <w:webHidden/>
-              </w:rPr>
-              <w:fldChar w:fldCharType="end"/>
-            </w:r>
-          </w:hyperlink>
-        </w:p>
-        <w:p>
-          <w:pPr>
-            <w:pStyle w:val="21"/>
-            <w:tabs>
-              <w:tab w:val="right" w:leader="dot" w:pos="9345"/>
-            </w:tabs>
-            <w:rPr>
-              <w:rFonts w:asciiTheme="minorHAnsi" w:eastAsiaTheme="minorEastAsia" w:hAnsiTheme="minorHAnsi" w:cstheme="minorBidi"/>
-              <w:noProof/>
-              <w:sz w:val="22"/>
-              <w:szCs w:val="22"/>
-              <w:lang w:val="en-US" w:eastAsia="en-US"/>
-            </w:rPr>
-          </w:pPr>
-          <w:hyperlink w:anchor="_Toc150764756" w:history="1">
-            <w:r>
-              <w:rPr>
-                <w:rStyle w:val="a8"/>
-                <w:b/>
-                <w:bCs/>
-                <w:noProof/>
-                <w:lang w:val="en-US"/>
-              </w:rPr>
-              <w:t>Print</w:t>
-            </w:r>
-            <w:r>
-              <w:rPr>
-                <w:noProof/>
-                <w:webHidden/>
-              </w:rPr>
-              <w:tab/>
-            </w:r>
-            <w:r>
-              <w:rPr>
-                <w:noProof/>
-                <w:webHidden/>
-              </w:rPr>
-              <w:fldChar w:fldCharType="begin"/>
-            </w:r>
-            <w:r>
-              <w:rPr>
-                <w:noProof/>
-                <w:webHidden/>
-              </w:rPr>
-              <w:instrText xml:space="preserve"> PAGEREF _Toc150764756 \h </w:instrText>
-            </w:r>
-            <w:r>
-              <w:rPr>
-                <w:noProof/>
-                <w:webHidden/>
-              </w:rPr>
-            </w:r>
-            <w:r>
-              <w:rPr>
-                <w:noProof/>
-                <w:webHidden/>
-              </w:rPr>
-              <w:fldChar w:fldCharType="separate"/>
-            </w:r>
-            <w:r>
-              <w:rPr>
-                <w:noProof/>
-                <w:webHidden/>
-              </w:rPr>
-              <w:t>8</w:t>
-            </w:r>
-            <w:r>
-              <w:rPr>
-                <w:noProof/>
-                <w:webHidden/>
-              </w:rPr>
-              <w:fldChar w:fldCharType="end"/>
-            </w:r>
-          </w:hyperlink>
-        </w:p>
-        <w:p>
-          <w:pPr>
-            <w:pStyle w:val="21"/>
-            <w:tabs>
-              <w:tab w:val="right" w:leader="dot" w:pos="9345"/>
-            </w:tabs>
-            <w:rPr>
-              <w:rFonts w:asciiTheme="minorHAnsi" w:eastAsiaTheme="minorEastAsia" w:hAnsiTheme="minorHAnsi" w:cstheme="minorBidi"/>
-              <w:noProof/>
-              <w:sz w:val="22"/>
-              <w:szCs w:val="22"/>
-              <w:lang w:val="en-US" w:eastAsia="en-US"/>
-            </w:rPr>
-          </w:pPr>
-          <w:hyperlink w:anchor="_Toc150764757" w:history="1">
-            <w:r>
-              <w:rPr>
-                <w:rStyle w:val="a8"/>
-                <w:b/>
-                <w:bCs/>
-                <w:noProof/>
-                <w:lang w:val="en-US"/>
-              </w:rPr>
-              <w:t>Clear</w:t>
-            </w:r>
-            <w:r>
-              <w:rPr>
-                <w:noProof/>
-                <w:webHidden/>
-              </w:rPr>
-              <w:tab/>
-            </w:r>
-            <w:r>
-              <w:rPr>
-                <w:noProof/>
-                <w:webHidden/>
-              </w:rPr>
-              <w:fldChar w:fldCharType="begin"/>
-            </w:r>
-            <w:r>
-              <w:rPr>
-                <w:noProof/>
-                <w:webHidden/>
-              </w:rPr>
-              <w:instrText xml:space="preserve"> PAGEREF _Toc150764757 \h </w:instrText>
-            </w:r>
-            <w:r>
-              <w:rPr>
-                <w:noProof/>
-                <w:webHidden/>
-              </w:rPr>
-            </w:r>
-            <w:r>
-              <w:rPr>
-                <w:noProof/>
-                <w:webHidden/>
-              </w:rPr>
-              <w:fldChar w:fldCharType="separate"/>
-            </w:r>
-            <w:r>
-              <w:rPr>
-                <w:noProof/>
-                <w:webHidden/>
-              </w:rPr>
-              <w:t>10</w:t>
-            </w:r>
-            <w:r>
-              <w:rPr>
-                <w:noProof/>
-                <w:webHidden/>
-              </w:rPr>
-              <w:fldChar w:fldCharType="end"/>
-            </w:r>
-          </w:hyperlink>
-        </w:p>
-        <w:p>
-          <w:pPr>
-            <w:pStyle w:val="21"/>
-            <w:tabs>
-              <w:tab w:val="right" w:leader="dot" w:pos="9345"/>
-            </w:tabs>
-            <w:rPr>
-              <w:rFonts w:asciiTheme="minorHAnsi" w:eastAsiaTheme="minorEastAsia" w:hAnsiTheme="minorHAnsi" w:cstheme="minorBidi"/>
-              <w:noProof/>
-              <w:sz w:val="22"/>
-              <w:szCs w:val="22"/>
-              <w:lang w:val="en-US" w:eastAsia="en-US"/>
-            </w:rPr>
-          </w:pPr>
-          <w:hyperlink w:anchor="_Toc150764758" w:history="1">
-            <w:r>
-              <w:rPr>
-                <w:rStyle w:val="a8"/>
-                <w:b/>
-                <w:bCs/>
-                <w:noProof/>
-                <w:lang w:val="en-US"/>
-              </w:rPr>
-              <w:t>Find</w:t>
-            </w:r>
-            <w:r>
-              <w:rPr>
-                <w:noProof/>
-                <w:webHidden/>
-              </w:rPr>
-              <w:tab/>
-            </w:r>
-            <w:r>
-              <w:rPr>
-                <w:noProof/>
-                <w:webHidden/>
-              </w:rPr>
-              <w:fldChar w:fldCharType="begin"/>
-            </w:r>
-            <w:r>
-              <w:rPr>
-                <w:noProof/>
-                <w:webHidden/>
-              </w:rPr>
-              <w:instrText xml:space="preserve"> PAGEREF _Toc150764758 \h </w:instrText>
-            </w:r>
-            <w:r>
-              <w:rPr>
-                <w:noProof/>
-                <w:webHidden/>
-              </w:rPr>
-            </w:r>
-            <w:r>
-              <w:rPr>
-                <w:noProof/>
-                <w:webHidden/>
-              </w:rPr>
-              <w:fldChar w:fldCharType="separate"/>
-            </w:r>
-            <w:r>
-              <w:rPr>
-                <w:noProof/>
-                <w:webHidden/>
-              </w:rPr>
-              <w:t>11</w:t>
-            </w:r>
-            <w:r>
-              <w:rPr>
-                <w:noProof/>
-                <w:webHidden/>
-              </w:rPr>
-              <w:fldChar w:fldCharType="end"/>
-            </w:r>
-          </w:hyperlink>
-        </w:p>
-        <w:p>
-          <w:pPr>
-            <w:pStyle w:val="21"/>
-            <w:tabs>
-              <w:tab w:val="right" w:leader="dot" w:pos="9345"/>
-            </w:tabs>
-            <w:rPr>
-              <w:rFonts w:asciiTheme="minorHAnsi" w:eastAsiaTheme="minorEastAsia" w:hAnsiTheme="minorHAnsi" w:cstheme="minorBidi"/>
-              <w:noProof/>
-              <w:sz w:val="22"/>
-              <w:szCs w:val="22"/>
-              <w:lang w:val="en-US" w:eastAsia="en-US"/>
-            </w:rPr>
-          </w:pPr>
-          <w:hyperlink w:anchor="_Toc150764759" w:history="1">
-            <w:r>
-              <w:rPr>
-                <w:rStyle w:val="a8"/>
-                <w:b/>
-                <w:bCs/>
-                <w:noProof/>
-                <w:lang w:val="en-US"/>
-              </w:rPr>
-              <w:t>DeleteById</w:t>
-            </w:r>
-            <w:r>
-              <w:rPr>
-                <w:noProof/>
-                <w:webHidden/>
-              </w:rPr>
-              <w:tab/>
-            </w:r>
-            <w:r>
-              <w:rPr>
-                <w:noProof/>
-                <w:webHidden/>
-              </w:rPr>
-              <w:fldChar w:fldCharType="begin"/>
-            </w:r>
-            <w:r>
-              <w:rPr>
-                <w:noProof/>
-                <w:webHidden/>
-              </w:rPr>
-              <w:instrText xml:space="preserve"> PAGEREF _Toc150764759 \h </w:instrText>
-            </w:r>
-            <w:r>
-              <w:rPr>
-                <w:noProof/>
-                <w:webHidden/>
-              </w:rPr>
-            </w:r>
-            <w:r>
-              <w:rPr>
-                <w:noProof/>
-                <w:webHidden/>
-              </w:rPr>
-              <w:fldChar w:fldCharType="separate"/>
-            </w:r>
-            <w:r>
-              <w:rPr>
-                <w:noProof/>
-                <w:webHidden/>
-              </w:rPr>
-              <w:t>12</w:t>
-            </w:r>
-            <w:r>
-              <w:rPr>
                 <w:noProof/>
                 <w:webHidden/>
               </w:rPr>
@@ -1450,6 +913,8 @@
             </w:tabs>
             <w:rPr>
               <w:rFonts w:asciiTheme="minorHAnsi" w:eastAsiaTheme="minorEastAsia" w:hAnsiTheme="minorHAnsi" w:cstheme="minorBidi"/>
+              <w:b/>
+              <w:bCs/>
               <w:noProof/>
               <w:color w:val="auto"/>
               <w:sz w:val="22"/>
@@ -1457,31 +922,22 @@
               <w:lang w:val="en-US" w:eastAsia="en-US"/>
             </w:rPr>
           </w:pPr>
-          <w:hyperlink w:anchor="_Toc150764760" w:history="1">
+          <w:hyperlink w:anchor="_Toc151887246" w:history="1">
             <w:r>
               <w:rPr>
                 <w:rStyle w:val="a8"/>
+                <w:rFonts w:eastAsia="SimSun"/>
+                <w:b/>
+                <w:bCs/>
                 <w:noProof/>
+                <w:lang w:eastAsia="zh-CN" w:bidi="hi-IN"/>
               </w:rPr>
-              <w:t>Код</w:t>
+              <w:t>Результат работы программы</w:t>
             </w:r>
             <w:r>
               <w:rPr>
-                <w:rStyle w:val="a8"/>
-                <w:noProof/>
-                <w:lang w:val="en-US"/>
-              </w:rPr>
-              <w:t xml:space="preserve"> </w:t>
-            </w:r>
-            <w:r>
-              <w:rPr>
-                <w:rStyle w:val="a8"/>
-                <w:noProof/>
-              </w:rPr>
-              <w:t>программы</w:t>
-            </w:r>
-            <w:r>
-              <w:rPr>
+                <w:b/>
+                <w:bCs/>
                 <w:noProof/>
                 <w:webHidden/>
               </w:rPr>
@@ -1489,6 +945,8 @@
             </w:r>
             <w:r>
               <w:rPr>
+                <w:b/>
+                <w:bCs/>
                 <w:noProof/>
                 <w:webHidden/>
               </w:rPr>
@@ -1496,19 +954,25 @@
             </w:r>
             <w:r>
               <w:rPr>
+                <w:b/>
+                <w:bCs/>
                 <w:noProof/>
                 <w:webHidden/>
               </w:rPr>
-              <w:instrText xml:space="preserve"> PAGEREF _Toc150764760 \h </w:instrText>
+              <w:instrText xml:space="preserve"> PAGEREF _Toc151887246 \h </w:instrText>
             </w:r>
             <w:r>
               <w:rPr>
+                <w:b/>
+                <w:bCs/>
                 <w:noProof/>
                 <w:webHidden/>
               </w:rPr>
             </w:r>
             <w:r>
               <w:rPr>
+                <w:b/>
+                <w:bCs/>
                 <w:noProof/>
                 <w:webHidden/>
               </w:rPr>
@@ -1516,13 +980,17 @@
             </w:r>
             <w:r>
               <w:rPr>
+                <w:b/>
+                <w:bCs/>
                 <w:noProof/>
                 <w:webHidden/>
               </w:rPr>
-              <w:t>15</w:t>
+              <w:t>13</w:t>
             </w:r>
             <w:r>
               <w:rPr>
+                <w:b/>
+                <w:bCs/>
                 <w:noProof/>
                 <w:webHidden/>
               </w:rPr>
@@ -1538,6 +1006,8 @@
             </w:tabs>
             <w:rPr>
               <w:rFonts w:asciiTheme="minorHAnsi" w:eastAsiaTheme="minorEastAsia" w:hAnsiTheme="minorHAnsi" w:cstheme="minorBidi"/>
+              <w:b/>
+              <w:bCs/>
               <w:noProof/>
               <w:color w:val="auto"/>
               <w:sz w:val="22"/>
@@ -1545,18 +1015,20 @@
               <w:lang w:val="en-US" w:eastAsia="en-US"/>
             </w:rPr>
           </w:pPr>
-          <w:hyperlink w:anchor="_Toc150764761" w:history="1">
+          <w:hyperlink w:anchor="_Toc151887247" w:history="1">
             <w:r>
               <w:rPr>
                 <w:rStyle w:val="a8"/>
-                <w:rFonts w:eastAsia="SimSun"/>
+                <w:b/>
+                <w:bCs/>
                 <w:noProof/>
-                <w:lang w:eastAsia="zh-CN" w:bidi="hi-IN"/>
               </w:rPr>
-              <w:t>Результат работы программы</w:t>
+              <w:t>Вывод</w:t>
             </w:r>
             <w:r>
               <w:rPr>
+                <w:b/>
+                <w:bCs/>
                 <w:noProof/>
                 <w:webHidden/>
               </w:rPr>
@@ -1564,6 +1036,8 @@
             </w:r>
             <w:r>
               <w:rPr>
+                <w:b/>
+                <w:bCs/>
                 <w:noProof/>
                 <w:webHidden/>
               </w:rPr>
@@ -1571,19 +1045,25 @@
             </w:r>
             <w:r>
               <w:rPr>
+                <w:b/>
+                <w:bCs/>
                 <w:noProof/>
                 <w:webHidden/>
               </w:rPr>
-              <w:instrText xml:space="preserve"> PAGEREF _Toc150764761 \h </w:instrText>
+              <w:instrText xml:space="preserve"> PAGEREF _Toc151887247 \h </w:instrText>
             </w:r>
             <w:r>
               <w:rPr>
+                <w:b/>
+                <w:bCs/>
                 <w:noProof/>
                 <w:webHidden/>
               </w:rPr>
             </w:r>
             <w:r>
               <w:rPr>
+                <w:b/>
+                <w:bCs/>
                 <w:noProof/>
                 <w:webHidden/>
               </w:rPr>
@@ -1591,13 +1071,17 @@
             </w:r>
             <w:r>
               <w:rPr>
+                <w:b/>
+                <w:bCs/>
                 <w:noProof/>
                 <w:webHidden/>
               </w:rPr>
-              <w:t>21</w:t>
+              <w:t>15</w:t>
             </w:r>
             <w:r>
               <w:rPr>
+                <w:b/>
+                <w:bCs/>
                 <w:noProof/>
                 <w:webHidden/>
               </w:rPr>
@@ -1620,6 +1104,8 @@
       <w:pPr>
         <w:pStyle w:val="11"/>
       </w:pPr>
+      <w:bookmarkStart w:id="2" w:name="_GoBack"/>
+      <w:bookmarkEnd w:id="2"/>
       <w:r>
         <w:br w:type="page"/>
       </w:r>
@@ -1635,17 +1121,17 @@
           <w:szCs w:val="24"/>
         </w:rPr>
       </w:pPr>
-      <w:bookmarkStart w:id="2" w:name="_Toc85701973"/>
-      <w:bookmarkStart w:id="3" w:name="_Toc150764750"/>
+      <w:bookmarkStart w:id="3" w:name="_Toc85701973"/>
+      <w:bookmarkStart w:id="4" w:name="_Toc151887244"/>
       <w:bookmarkEnd w:id="0"/>
       <w:r>
         <w:lastRenderedPageBreak/>
         <w:t>Задание</w:t>
       </w:r>
-      <w:bookmarkStart w:id="4" w:name="_Toc83042890"/>
-      <w:bookmarkStart w:id="5" w:name="_Toc85701974"/>
-      <w:bookmarkEnd w:id="2"/>
+      <w:bookmarkStart w:id="5" w:name="_Toc83042890"/>
+      <w:bookmarkStart w:id="6" w:name="_Toc85701974"/>
       <w:bookmarkEnd w:id="3"/>
+      <w:bookmarkEnd w:id="4"/>
     </w:p>
     <w:p>
       <w:pPr>
@@ -1657,7 +1143,6 @@
         </w:numPr>
         <w:ind w:left="714" w:hanging="357"/>
       </w:pPr>
-      <w:bookmarkStart w:id="6" w:name="_Toc150764751"/>
       <w:r>
         <w:t>Реализовать функции вставки, поиска</w:t>
       </w:r>
@@ -1946,8 +1431,7 @@
       </w:pPr>
       <w:bookmarkStart w:id="7" w:name="_Toc83042891"/>
       <w:bookmarkStart w:id="8" w:name="_Toc85701975"/>
-      <w:bookmarkStart w:id="9" w:name="_Toc150764760"/>
-      <w:bookmarkEnd w:id="4"/>
+      <w:bookmarkStart w:id="9" w:name="_Toc151887245"/>
       <w:bookmarkEnd w:id="5"/>
       <w:bookmarkEnd w:id="6"/>
       <w:r>
@@ -7434,14 +6918,16 @@
           <w:color w:val="3B3B3B"/>
           <w:sz w:val="20"/>
           <w:szCs w:val="20"/>
-        </w:rPr>
-      </w:pPr>
-      <w:r>
-        <w:rPr>
-          <w:rFonts w:ascii="Consolas" w:hAnsi="Consolas"/>
-          <w:color w:val="3B3B3B"/>
-          <w:sz w:val="20"/>
-          <w:szCs w:val="20"/>
+          <w:lang w:val="en-US"/>
+        </w:rPr>
+      </w:pPr>
+      <w:r>
+        <w:rPr>
+          <w:rFonts w:ascii="Consolas" w:hAnsi="Consolas"/>
+          <w:color w:val="3B3B3B"/>
+          <w:sz w:val="20"/>
+          <w:szCs w:val="20"/>
+          <w:lang w:val="en-US"/>
         </w:rPr>
         <w:t>}</w:t>
       </w:r>
@@ -7456,7 +6942,7 @@
           <w:color w:val="000000"/>
           <w:sz w:val="15"/>
           <w:szCs w:val="15"/>
-          <w:lang w:eastAsia="en-US"/>
+          <w:lang w:val="en-US" w:eastAsia="en-US"/>
         </w:rPr>
       </w:pPr>
     </w:p>
@@ -7468,7 +6954,7 @@
           <w:color w:val="000000"/>
           <w:sz w:val="15"/>
           <w:szCs w:val="15"/>
-          <w:lang w:eastAsia="en-US"/>
+          <w:lang w:val="en-US" w:eastAsia="en-US"/>
         </w:rPr>
       </w:pPr>
       <w:r>
@@ -7477,7 +6963,7 @@
           <w:color w:val="000000"/>
           <w:sz w:val="15"/>
           <w:szCs w:val="15"/>
-          <w:lang w:eastAsia="en-US"/>
+          <w:lang w:val="en-US" w:eastAsia="en-US"/>
         </w:rPr>
         <w:br w:type="page"/>
       </w:r>
@@ -20255,18 +19741,28 @@
           <w:color w:val="3B3B3B"/>
           <w:sz w:val="20"/>
           <w:szCs w:val="20"/>
-          <w:lang w:val="en-US" w:eastAsia="en-US"/>
-        </w:rPr>
-      </w:pPr>
-      <w:r>
-        <w:rPr>
-          <w:rFonts w:ascii="Consolas" w:hAnsi="Consolas"/>
-          <w:color w:val="008000"/>
-          <w:sz w:val="20"/>
-          <w:szCs w:val="20"/>
-          <w:lang w:val="en-US" w:eastAsia="en-US"/>
-        </w:rPr>
-        <w:t>    //</w:t>
+          <w:lang w:eastAsia="en-US"/>
+        </w:rPr>
+      </w:pPr>
+      <w:r>
+        <w:rPr>
+          <w:rFonts w:ascii="Consolas" w:hAnsi="Consolas"/>
+          <w:color w:val="008000"/>
+          <w:sz w:val="20"/>
+          <w:szCs w:val="20"/>
+          <w:lang w:val="en-US" w:eastAsia="en-US"/>
+        </w:rPr>
+        <w:t xml:space="preserve">    </w:t>
+      </w:r>
+      <w:r>
+        <w:rPr>
+          <w:rFonts w:ascii="Consolas" w:hAnsi="Consolas"/>
+          <w:color w:val="008000"/>
+          <w:sz w:val="20"/>
+          <w:szCs w:val="20"/>
+          <w:lang w:eastAsia="en-US"/>
+        </w:rPr>
+        <w:t>//</w:t>
       </w:r>
       <w:proofErr w:type="spellStart"/>
       <w:r>
@@ -20275,7 +19771,7 @@
           <w:color w:val="008000"/>
           <w:sz w:val="20"/>
           <w:szCs w:val="20"/>
-          <w:lang w:val="en-US" w:eastAsia="en-US"/>
+          <w:lang w:eastAsia="en-US"/>
         </w:rPr>
         <w:t>рукурсивный</w:t>
       </w:r>
@@ -20286,22 +19782,10 @@
           <w:color w:val="008000"/>
           <w:sz w:val="20"/>
           <w:szCs w:val="20"/>
-          <w:lang w:val="en-US" w:eastAsia="en-US"/>
-        </w:rPr>
-        <w:t xml:space="preserve"> </w:t>
-      </w:r>
-      <w:proofErr w:type="spellStart"/>
-      <w:r>
-        <w:rPr>
-          <w:rFonts w:ascii="Consolas" w:hAnsi="Consolas"/>
-          <w:color w:val="008000"/>
-          <w:sz w:val="20"/>
-          <w:szCs w:val="20"/>
-          <w:lang w:val="en-US" w:eastAsia="en-US"/>
-        </w:rPr>
-        <w:t>поиск</w:t>
-      </w:r>
-      <w:proofErr w:type="spellEnd"/>
+          <w:lang w:eastAsia="en-US"/>
+        </w:rPr>
+        <w:t xml:space="preserve"> поиск</w:t>
+      </w:r>
     </w:p>
     <w:p>
       <w:pPr>
@@ -20312,18 +19796,48 @@
           <w:color w:val="3B3B3B"/>
           <w:sz w:val="20"/>
           <w:szCs w:val="20"/>
-          <w:lang w:val="en-US" w:eastAsia="en-US"/>
-        </w:rPr>
-      </w:pPr>
-      <w:r>
-        <w:rPr>
-          <w:rFonts w:ascii="Consolas" w:hAnsi="Consolas"/>
-          <w:color w:val="3B3B3B"/>
-          <w:sz w:val="20"/>
-          <w:szCs w:val="20"/>
-          <w:lang w:val="en-US" w:eastAsia="en-US"/>
-        </w:rPr>
-        <w:t xml:space="preserve">    </w:t>
+          <w:lang w:eastAsia="en-US"/>
+        </w:rPr>
+      </w:pPr>
+      <w:r>
+        <w:rPr>
+          <w:rFonts w:ascii="Consolas" w:hAnsi="Consolas"/>
+          <w:color w:val="3B3B3B"/>
+          <w:sz w:val="20"/>
+          <w:szCs w:val="20"/>
+          <w:lang w:val="en-US" w:eastAsia="en-US"/>
+        </w:rPr>
+        <w:t> </w:t>
+      </w:r>
+      <w:r>
+        <w:rPr>
+          <w:rFonts w:ascii="Consolas" w:hAnsi="Consolas"/>
+          <w:color w:val="3B3B3B"/>
+          <w:sz w:val="20"/>
+          <w:szCs w:val="20"/>
+          <w:lang w:eastAsia="en-US"/>
+        </w:rPr>
+        <w:t xml:space="preserve"> </w:t>
+      </w:r>
+      <w:r>
+        <w:rPr>
+          <w:rFonts w:ascii="Consolas" w:hAnsi="Consolas"/>
+          <w:color w:val="3B3B3B"/>
+          <w:sz w:val="20"/>
+          <w:szCs w:val="20"/>
+          <w:lang w:val="en-US" w:eastAsia="en-US"/>
+        </w:rPr>
+        <w:t> </w:t>
+      </w:r>
+      <w:r>
+        <w:rPr>
+          <w:rFonts w:ascii="Consolas" w:hAnsi="Consolas"/>
+          <w:color w:val="3B3B3B"/>
+          <w:sz w:val="20"/>
+          <w:szCs w:val="20"/>
+          <w:lang w:eastAsia="en-US"/>
+        </w:rPr>
+        <w:t xml:space="preserve"> </w:t>
       </w:r>
       <w:r>
         <w:rPr>
@@ -20341,7 +19855,7 @@
           <w:color w:val="3B3B3B"/>
           <w:sz w:val="20"/>
           <w:szCs w:val="20"/>
-          <w:lang w:val="en-US" w:eastAsia="en-US"/>
+          <w:lang w:eastAsia="en-US"/>
         </w:rPr>
         <w:t xml:space="preserve"> </w:t>
       </w:r>
@@ -20351,7 +19865,7 @@
           <w:color w:val="000000"/>
           <w:sz w:val="20"/>
           <w:szCs w:val="20"/>
-          <w:lang w:val="en-US" w:eastAsia="en-US"/>
+          <w:lang w:eastAsia="en-US"/>
         </w:rPr>
         <w:t>*</w:t>
       </w:r>
@@ -20371,7 +19885,7 @@
           <w:color w:val="3B3B3B"/>
           <w:sz w:val="20"/>
           <w:szCs w:val="20"/>
-          <w:lang w:val="en-US" w:eastAsia="en-US"/>
+          <w:lang w:eastAsia="en-US"/>
         </w:rPr>
         <w:t xml:space="preserve">, </w:t>
       </w:r>
@@ -20381,7 +19895,7 @@
           <w:color w:val="000000"/>
           <w:sz w:val="20"/>
           <w:szCs w:val="20"/>
-          <w:lang w:val="en-US" w:eastAsia="en-US"/>
+          <w:lang w:eastAsia="en-US"/>
         </w:rPr>
         <w:t>*</w:t>
       </w:r>
@@ -20401,7 +19915,7 @@
           <w:color w:val="3B3B3B"/>
           <w:sz w:val="20"/>
           <w:szCs w:val="20"/>
-          <w:lang w:val="en-US" w:eastAsia="en-US"/>
+          <w:lang w:eastAsia="en-US"/>
         </w:rPr>
         <w:t>;</w:t>
       </w:r>
@@ -20426,7 +19940,37 @@
           <w:szCs w:val="20"/>
           <w:lang w:val="en-US" w:eastAsia="en-US"/>
         </w:rPr>
-        <w:t xml:space="preserve">    </w:t>
+        <w:t> </w:t>
+      </w:r>
+      <w:r>
+        <w:rPr>
+          <w:rFonts w:ascii="Consolas" w:hAnsi="Consolas"/>
+          <w:color w:val="3B3B3B"/>
+          <w:sz w:val="20"/>
+          <w:szCs w:val="20"/>
+          <w:lang w:eastAsia="en-US"/>
+        </w:rPr>
+        <w:t xml:space="preserve"> </w:t>
+      </w:r>
+      <w:r>
+        <w:rPr>
+          <w:rFonts w:ascii="Consolas" w:hAnsi="Consolas"/>
+          <w:color w:val="3B3B3B"/>
+          <w:sz w:val="20"/>
+          <w:szCs w:val="20"/>
+          <w:lang w:val="en-US" w:eastAsia="en-US"/>
+        </w:rPr>
+        <w:t> </w:t>
+      </w:r>
+      <w:r>
+        <w:rPr>
+          <w:rFonts w:ascii="Consolas" w:hAnsi="Consolas"/>
+          <w:color w:val="3B3B3B"/>
+          <w:sz w:val="20"/>
+          <w:szCs w:val="20"/>
+          <w:lang w:eastAsia="en-US"/>
+        </w:rPr>
+        <w:t xml:space="preserve"> </w:t>
       </w:r>
       <w:r>
         <w:rPr>
@@ -27913,7 +27457,7 @@
           <w:color w:val="000000"/>
           <w:sz w:val="15"/>
           <w:szCs w:val="15"/>
-          <w:lang w:eastAsia="en-US"/>
+          <w:lang w:val="en-US" w:eastAsia="en-US"/>
         </w:rPr>
       </w:pPr>
     </w:p>
@@ -28666,8 +28210,6 @@
         </w:rPr>
         <w:t>{</w:t>
       </w:r>
-      <w:bookmarkStart w:id="10" w:name="_GoBack"/>
-      <w:bookmarkEnd w:id="10"/>
     </w:p>
     <w:p>
       <w:pPr>
@@ -29889,6 +29431,7 @@
           <w:color w:val="3B3B3B"/>
           <w:sz w:val="20"/>
           <w:szCs w:val="20"/>
+          <w:lang w:val="en-US"/>
         </w:rPr>
       </w:pPr>
       <w:r>
@@ -29901,25 +29444,15 @@
         </w:rPr>
         <w:t xml:space="preserve">    </w:t>
       </w:r>
-      <w:proofErr w:type="spellStart"/>
       <w:r>
         <w:rPr>
           <w:rFonts w:ascii="Consolas" w:hAnsi="Consolas"/>
           <w:color w:val="0000FF"/>
           <w:sz w:val="20"/>
           <w:szCs w:val="20"/>
-        </w:rPr>
-        <w:t>public</w:t>
-      </w:r>
-      <w:proofErr w:type="spellEnd"/>
-      <w:r>
-        <w:rPr>
-          <w:rFonts w:ascii="Consolas" w:hAnsi="Consolas"/>
-          <w:color w:val="0000FF"/>
-          <w:sz w:val="20"/>
-          <w:szCs w:val="20"/>
-        </w:rPr>
-        <w:t>:</w:t>
+          <w:lang w:val="en-US"/>
+        </w:rPr>
+        <w:t>public:</w:t>
       </w:r>
     </w:p>
     <w:p>
@@ -29931,34 +29464,36 @@
           <w:color w:val="3B3B3B"/>
           <w:sz w:val="20"/>
           <w:szCs w:val="20"/>
-        </w:rPr>
-      </w:pPr>
-      <w:r>
-        <w:rPr>
-          <w:rFonts w:ascii="Consolas" w:hAnsi="Consolas"/>
-          <w:color w:val="3B3B3B"/>
-          <w:sz w:val="20"/>
-          <w:szCs w:val="20"/>
+          <w:lang w:val="en-US"/>
+        </w:rPr>
+      </w:pPr>
+      <w:r>
+        <w:rPr>
+          <w:rFonts w:ascii="Consolas" w:hAnsi="Consolas"/>
+          <w:color w:val="3B3B3B"/>
+          <w:sz w:val="20"/>
+          <w:szCs w:val="20"/>
+          <w:lang w:val="en-US"/>
         </w:rPr>
         <w:t xml:space="preserve">        </w:t>
       </w:r>
-      <w:proofErr w:type="spellStart"/>
       <w:r>
         <w:rPr>
           <w:rFonts w:ascii="Consolas" w:hAnsi="Consolas"/>
           <w:color w:val="267F99"/>
           <w:sz w:val="20"/>
           <w:szCs w:val="20"/>
+          <w:lang w:val="en-US"/>
         </w:rPr>
         <w:t>node</w:t>
       </w:r>
-      <w:proofErr w:type="spellEnd"/>
       <w:r>
         <w:rPr>
           <w:rFonts w:ascii="Consolas" w:hAnsi="Consolas"/>
           <w:color w:val="000000"/>
           <w:sz w:val="20"/>
           <w:szCs w:val="20"/>
+          <w:lang w:val="en-US"/>
         </w:rPr>
         <w:t>*</w:t>
       </w:r>
@@ -29968,26 +29503,27 @@
           <w:color w:val="3B3B3B"/>
           <w:sz w:val="20"/>
           <w:szCs w:val="20"/>
-        </w:rPr>
-        <w:t xml:space="preserve"> </w:t>
-      </w:r>
-      <w:proofErr w:type="spellStart"/>
-      <w:r>
-        <w:rPr>
-          <w:rFonts w:ascii="Consolas" w:hAnsi="Consolas"/>
-          <w:color w:val="001080"/>
-          <w:sz w:val="20"/>
-          <w:szCs w:val="20"/>
+          <w:lang w:val="en-US"/>
+        </w:rPr>
+        <w:t xml:space="preserve"> </w:t>
+      </w:r>
+      <w:r>
+        <w:rPr>
+          <w:rFonts w:ascii="Consolas" w:hAnsi="Consolas"/>
+          <w:color w:val="001080"/>
+          <w:sz w:val="20"/>
+          <w:szCs w:val="20"/>
+          <w:lang w:val="en-US"/>
         </w:rPr>
         <w:t>root</w:t>
       </w:r>
-      <w:proofErr w:type="spellEnd"/>
-      <w:r>
-        <w:rPr>
-          <w:rFonts w:ascii="Consolas" w:hAnsi="Consolas"/>
-          <w:color w:val="3B3B3B"/>
-          <w:sz w:val="20"/>
-          <w:szCs w:val="20"/>
+      <w:r>
+        <w:rPr>
+          <w:rFonts w:ascii="Consolas" w:hAnsi="Consolas"/>
+          <w:color w:val="3B3B3B"/>
+          <w:sz w:val="20"/>
+          <w:szCs w:val="20"/>
+          <w:lang w:val="en-US"/>
         </w:rPr>
         <w:t>;</w:t>
       </w:r>
@@ -29997,8 +29533,18 @@
           <w:color w:val="008000"/>
           <w:sz w:val="20"/>
           <w:szCs w:val="20"/>
-        </w:rPr>
-        <w:t xml:space="preserve"> //корень</w:t>
+          <w:lang w:val="en-US"/>
+        </w:rPr>
+        <w:t xml:space="preserve"> //</w:t>
+      </w:r>
+      <w:r>
+        <w:rPr>
+          <w:rFonts w:ascii="Consolas" w:hAnsi="Consolas"/>
+          <w:color w:val="008000"/>
+          <w:sz w:val="20"/>
+          <w:szCs w:val="20"/>
+        </w:rPr>
+        <w:t>корень</w:t>
       </w:r>
     </w:p>
     <w:p>
@@ -30010,6 +29556,7 @@
           <w:color w:val="3B3B3B"/>
           <w:sz w:val="20"/>
           <w:szCs w:val="20"/>
+          <w:lang w:val="en-US"/>
         </w:rPr>
       </w:pPr>
     </w:p>
@@ -30022,14 +29569,16 @@
           <w:color w:val="3B3B3B"/>
           <w:sz w:val="20"/>
           <w:szCs w:val="20"/>
-        </w:rPr>
-      </w:pPr>
-      <w:r>
-        <w:rPr>
-          <w:rFonts w:ascii="Consolas" w:hAnsi="Consolas"/>
-          <w:color w:val="3B3B3B"/>
-          <w:sz w:val="20"/>
-          <w:szCs w:val="20"/>
+          <w:lang w:val="en-US"/>
+        </w:rPr>
+      </w:pPr>
+      <w:r>
+        <w:rPr>
+          <w:rFonts w:ascii="Consolas" w:hAnsi="Consolas"/>
+          <w:color w:val="3B3B3B"/>
+          <w:sz w:val="20"/>
+          <w:szCs w:val="20"/>
+          <w:lang w:val="en-US"/>
         </w:rPr>
         <w:t xml:space="preserve">        </w:t>
       </w:r>
@@ -30040,6 +29589,7 @@
           <w:color w:val="795E26"/>
           <w:sz w:val="20"/>
           <w:szCs w:val="20"/>
+          <w:lang w:val="en-US"/>
         </w:rPr>
         <w:t>binTree</w:t>
       </w:r>
@@ -30050,6 +29600,7 @@
           <w:color w:val="3B3B3B"/>
           <w:sz w:val="20"/>
           <w:szCs w:val="20"/>
+          <w:lang w:val="en-US"/>
         </w:rPr>
         <w:t>();</w:t>
       </w:r>
@@ -30059,8 +29610,18 @@
           <w:color w:val="008000"/>
           <w:sz w:val="20"/>
           <w:szCs w:val="20"/>
-        </w:rPr>
-        <w:t xml:space="preserve">  //конструктор</w:t>
+          <w:lang w:val="en-US"/>
+        </w:rPr>
+        <w:t xml:space="preserve">  //</w:t>
+      </w:r>
+      <w:r>
+        <w:rPr>
+          <w:rFonts w:ascii="Consolas" w:hAnsi="Consolas"/>
+          <w:color w:val="008000"/>
+          <w:sz w:val="20"/>
+          <w:szCs w:val="20"/>
+        </w:rPr>
+        <w:t>конструктор</w:t>
       </w:r>
     </w:p>
     <w:p>
@@ -30072,6 +29633,7 @@
           <w:color w:val="3B3B3B"/>
           <w:sz w:val="20"/>
           <w:szCs w:val="20"/>
+          <w:lang w:val="en-US"/>
         </w:rPr>
       </w:pPr>
     </w:p>
@@ -30084,54 +29646,56 @@
           <w:color w:val="3B3B3B"/>
           <w:sz w:val="20"/>
           <w:szCs w:val="20"/>
-        </w:rPr>
-      </w:pPr>
-      <w:r>
-        <w:rPr>
-          <w:rFonts w:ascii="Consolas" w:hAnsi="Consolas"/>
-          <w:color w:val="3B3B3B"/>
-          <w:sz w:val="20"/>
-          <w:szCs w:val="20"/>
+          <w:lang w:val="en-US"/>
+        </w:rPr>
+      </w:pPr>
+      <w:r>
+        <w:rPr>
+          <w:rFonts w:ascii="Consolas" w:hAnsi="Consolas"/>
+          <w:color w:val="3B3B3B"/>
+          <w:sz w:val="20"/>
+          <w:szCs w:val="20"/>
+          <w:lang w:val="en-US"/>
         </w:rPr>
         <w:t xml:space="preserve">        </w:t>
       </w:r>
-      <w:proofErr w:type="spellStart"/>
       <w:r>
         <w:rPr>
           <w:rFonts w:ascii="Consolas" w:hAnsi="Consolas"/>
           <w:color w:val="0000FF"/>
           <w:sz w:val="20"/>
           <w:szCs w:val="20"/>
+          <w:lang w:val="en-US"/>
         </w:rPr>
         <w:t>void</w:t>
       </w:r>
-      <w:proofErr w:type="spellEnd"/>
-      <w:r>
-        <w:rPr>
-          <w:rFonts w:ascii="Consolas" w:hAnsi="Consolas"/>
-          <w:color w:val="3B3B3B"/>
-          <w:sz w:val="20"/>
-          <w:szCs w:val="20"/>
-        </w:rPr>
-        <w:t xml:space="preserve"> </w:t>
-      </w:r>
-      <w:proofErr w:type="spellStart"/>
+      <w:r>
+        <w:rPr>
+          <w:rFonts w:ascii="Consolas" w:hAnsi="Consolas"/>
+          <w:color w:val="3B3B3B"/>
+          <w:sz w:val="20"/>
+          <w:szCs w:val="20"/>
+          <w:lang w:val="en-US"/>
+        </w:rPr>
+        <w:t xml:space="preserve"> </w:t>
+      </w:r>
       <w:r>
         <w:rPr>
           <w:rFonts w:ascii="Consolas" w:hAnsi="Consolas"/>
           <w:color w:val="795E26"/>
           <w:sz w:val="20"/>
           <w:szCs w:val="20"/>
+          <w:lang w:val="en-US"/>
         </w:rPr>
         <w:t>insert</w:t>
       </w:r>
-      <w:proofErr w:type="spellEnd"/>
-      <w:r>
-        <w:rPr>
-          <w:rFonts w:ascii="Consolas" w:hAnsi="Consolas"/>
-          <w:color w:val="3B3B3B"/>
-          <w:sz w:val="20"/>
-          <w:szCs w:val="20"/>
+      <w:r>
+        <w:rPr>
+          <w:rFonts w:ascii="Consolas" w:hAnsi="Consolas"/>
+          <w:color w:val="3B3B3B"/>
+          <w:sz w:val="20"/>
+          <w:szCs w:val="20"/>
+          <w:lang w:val="en-US"/>
         </w:rPr>
         <w:t>(</w:t>
       </w:r>
@@ -30141,6 +29705,7 @@
           <w:color w:val="0000FF"/>
           <w:sz w:val="20"/>
           <w:szCs w:val="20"/>
+          <w:lang w:val="en-US"/>
         </w:rPr>
         <w:t>int</w:t>
       </w:r>
@@ -30150,26 +29715,27 @@
           <w:color w:val="3B3B3B"/>
           <w:sz w:val="20"/>
           <w:szCs w:val="20"/>
-        </w:rPr>
-        <w:t xml:space="preserve"> </w:t>
-      </w:r>
-      <w:proofErr w:type="spellStart"/>
-      <w:r>
-        <w:rPr>
-          <w:rFonts w:ascii="Consolas" w:hAnsi="Consolas"/>
-          <w:color w:val="001080"/>
-          <w:sz w:val="20"/>
-          <w:szCs w:val="20"/>
+          <w:lang w:val="en-US"/>
+        </w:rPr>
+        <w:t xml:space="preserve"> </w:t>
+      </w:r>
+      <w:r>
+        <w:rPr>
+          <w:rFonts w:ascii="Consolas" w:hAnsi="Consolas"/>
+          <w:color w:val="001080"/>
+          <w:sz w:val="20"/>
+          <w:szCs w:val="20"/>
+          <w:lang w:val="en-US"/>
         </w:rPr>
         <w:t>data</w:t>
       </w:r>
-      <w:proofErr w:type="spellEnd"/>
-      <w:r>
-        <w:rPr>
-          <w:rFonts w:ascii="Consolas" w:hAnsi="Consolas"/>
-          <w:color w:val="3B3B3B"/>
-          <w:sz w:val="20"/>
-          <w:szCs w:val="20"/>
+      <w:r>
+        <w:rPr>
+          <w:rFonts w:ascii="Consolas" w:hAnsi="Consolas"/>
+          <w:color w:val="3B3B3B"/>
+          <w:sz w:val="20"/>
+          <w:szCs w:val="20"/>
+          <w:lang w:val="en-US"/>
         </w:rPr>
         <w:t>);</w:t>
       </w:r>
@@ -30179,8 +29745,37 @@
           <w:color w:val="008000"/>
           <w:sz w:val="20"/>
           <w:szCs w:val="20"/>
-        </w:rPr>
-        <w:t xml:space="preserve">                          //вставка элемента</w:t>
+          <w:lang w:val="en-US"/>
+        </w:rPr>
+        <w:t xml:space="preserve">                          //</w:t>
+      </w:r>
+      <w:r>
+        <w:rPr>
+          <w:rFonts w:ascii="Consolas" w:hAnsi="Consolas"/>
+          <w:color w:val="008000"/>
+          <w:sz w:val="20"/>
+          <w:szCs w:val="20"/>
+        </w:rPr>
+        <w:t>вставка</w:t>
+      </w:r>
+      <w:r>
+        <w:rPr>
+          <w:rFonts w:ascii="Consolas" w:hAnsi="Consolas"/>
+          <w:color w:val="008000"/>
+          <w:sz w:val="20"/>
+          <w:szCs w:val="20"/>
+          <w:lang w:val="en-US"/>
+        </w:rPr>
+        <w:t xml:space="preserve"> </w:t>
+      </w:r>
+      <w:r>
+        <w:rPr>
+          <w:rFonts w:ascii="Consolas" w:hAnsi="Consolas"/>
+          <w:color w:val="008000"/>
+          <w:sz w:val="20"/>
+          <w:szCs w:val="20"/>
+        </w:rPr>
+        <w:t>элемента</w:t>
       </w:r>
     </w:p>
     <w:p>
@@ -30201,6 +29796,7 @@
           <w:color w:val="3B3B3B"/>
           <w:sz w:val="20"/>
           <w:szCs w:val="20"/>
+          <w:lang w:val="en-US"/>
         </w:rPr>
         <w:t xml:space="preserve">        </w:t>
       </w:r>
@@ -30224,6 +29820,7 @@
         </w:rPr>
         <w:t xml:space="preserve"> </w:t>
       </w:r>
+      <w:proofErr w:type="spellStart"/>
       <w:r>
         <w:rPr>
           <w:rFonts w:ascii="Consolas" w:hAnsi="Consolas"/>
@@ -30234,6 +29831,7 @@
         </w:rPr>
         <w:t>deleteNode</w:t>
       </w:r>
+      <w:proofErr w:type="spellEnd"/>
       <w:r>
         <w:rPr>
           <w:rFonts w:ascii="Consolas" w:hAnsi="Consolas"/>
@@ -31441,7 +31039,7 @@
           <w:lang w:eastAsia="zh-CN" w:bidi="hi-IN"/>
         </w:rPr>
       </w:pPr>
-      <w:bookmarkStart w:id="11" w:name="_Toc150764761"/>
+      <w:bookmarkStart w:id="10" w:name="_Toc151887246"/>
       <w:r>
         <w:rPr>
           <w:rFonts w:eastAsia="SimSun"/>
@@ -31450,7 +31048,7 @@
         <w:lastRenderedPageBreak/>
         <w:t>Результат работы программы</w:t>
       </w:r>
-      <w:bookmarkEnd w:id="11"/>
+      <w:bookmarkEnd w:id="10"/>
     </w:p>
     <w:p>
       <w:pPr>
@@ -31474,6 +31072,7 @@
       <w:r>
         <w:rPr>
           <w:b/>
+          <w:noProof/>
           <w:sz w:val="28"/>
         </w:rPr>
         <w:drawing>
@@ -31526,6 +31125,7 @@
       <w:r>
         <w:rPr>
           <w:b/>
+          <w:noProof/>
           <w:sz w:val="28"/>
         </w:rPr>
         <w:lastRenderedPageBreak/>
@@ -31588,20 +31188,14 @@
     </w:p>
     <w:p>
       <w:pPr>
-        <w:spacing w:after="160" w:line="259" w:lineRule="auto"/>
-        <w:ind w:firstLine="708"/>
-        <w:rPr>
-          <w:b/>
-          <w:sz w:val="28"/>
-        </w:rPr>
-      </w:pPr>
-      <w:r>
-        <w:rPr>
-          <w:b/>
-          <w:sz w:val="28"/>
-        </w:rPr>
+        <w:pStyle w:val="1"/>
+      </w:pPr>
+      <w:bookmarkStart w:id="11" w:name="_Toc151887247"/>
+      <w:r>
+        <w:lastRenderedPageBreak/>
         <w:t>Вывод</w:t>
       </w:r>
+      <w:bookmarkEnd w:id="11"/>
     </w:p>
     <w:p>
       <w:pPr>
@@ -31811,14 +31405,7 @@
           <w:sz w:val="28"/>
           <w:szCs w:val="28"/>
         </w:rPr>
-        <w:t>п</w:t>
-      </w:r>
-      <w:r>
-        <w:rPr>
-          <w:sz w:val="28"/>
-          <w:szCs w:val="28"/>
-        </w:rPr>
-        <w:t>одсчет суммы длин путей от корня до каждого из узлов, содержащих четные числа</w:t>
+        <w:t>подсчет суммы длин путей от корня до каждого из узлов, содержащих четные числа</w:t>
       </w:r>
       <w:r>
         <w:rPr>

</xml_diff>